<commit_message>
part 3 should be complete
</commit_message>
<xml_diff>
--- a/Lab2/Lab2_report.docx
+++ b/Lab2/Lab2_report.docx
@@ -81,28 +81,7 @@
           <w:sz w:val="24"/>
           <w:u w:val="single"/>
         </w:rPr>
-        <w:t>____</w:t>
-      </w:r>
-      <w:r>
-        <w:rPr>
-          <w:sz w:val="24"/>
-          <w:u w:val="single"/>
-        </w:rPr>
-        <w:t>Zephaniah Gustafso</w:t>
-      </w:r>
-      <w:r>
-        <w:rPr>
-          <w:sz w:val="24"/>
-          <w:u w:val="single"/>
-        </w:rPr>
-        <w:t>n</w:t>
-      </w:r>
-      <w:r>
-        <w:rPr>
-          <w:sz w:val="24"/>
-          <w:u w:val="single"/>
-        </w:rPr>
-        <w:t>_________________</w:t>
+        <w:t>____Zephaniah Gustafson_________________</w:t>
       </w:r>
     </w:p>
     <w:p>
@@ -304,6 +283,52 @@
           <w:color w:val="000000"/>
           <w:shd w:fill="FFFF00" w:val="clear"/>
         </w:rPr>
+        <w:drawing>
+          <wp:anchor behindDoc="0" distT="0" distB="0" distL="0" distR="0" simplePos="0" locked="0" layoutInCell="0" allowOverlap="1" relativeHeight="2">
+            <wp:simplePos x="0" y="0"/>
+            <wp:positionH relativeFrom="column">
+              <wp:align>center</wp:align>
+            </wp:positionH>
+            <wp:positionV relativeFrom="paragraph">
+              <wp:posOffset>635</wp:posOffset>
+            </wp:positionV>
+            <wp:extent cx="7191375" cy="2844800"/>
+            <wp:effectExtent l="0" t="0" r="0" b="0"/>
+            <wp:wrapSquare wrapText="largest"/>
+            <wp:docPr id="1" name="Image1" descr="" title=""/>
+            <wp:cNvGraphicFramePr>
+              <a:graphicFrameLocks xmlns:a="http://schemas.openxmlformats.org/drawingml/2006/main" noChangeAspect="1"/>
+            </wp:cNvGraphicFramePr>
+            <a:graphic xmlns:a="http://schemas.openxmlformats.org/drawingml/2006/main">
+              <a:graphicData uri="http://schemas.openxmlformats.org/drawingml/2006/picture">
+                <pic:pic xmlns:pic="http://schemas.openxmlformats.org/drawingml/2006/picture">
+                  <pic:nvPicPr>
+                    <pic:cNvPr id="1" name="Image1" descr="" title=""/>
+                    <pic:cNvPicPr>
+                      <a:picLocks noChangeAspect="1" noChangeArrowheads="1"/>
+                    </pic:cNvPicPr>
+                  </pic:nvPicPr>
+                  <pic:blipFill>
+                    <a:blip r:embed="rId2"/>
+                    <a:stretch>
+                      <a:fillRect/>
+                    </a:stretch>
+                  </pic:blipFill>
+                  <pic:spPr bwMode="auto">
+                    <a:xfrm>
+                      <a:off x="0" y="0"/>
+                      <a:ext cx="7191375" cy="2844800"/>
+                    </a:xfrm>
+                    <a:prstGeom prst="rect">
+                      <a:avLst/>
+                    </a:prstGeom>
+                    <a:noFill/>
+                  </pic:spPr>
+                </pic:pic>
+              </a:graphicData>
+            </a:graphic>
+          </wp:anchor>
+        </w:drawing>
       </w:r>
     </w:p>
     <w:p>
@@ -328,16 +353,15 @@
         <w:pStyle w:val="Normal"/>
         <w:rPr>
           <w:color w:val="auto"/>
-          <w:highlight w:val="none"/>
-          <w:shd w:fill="FFFF00" w:val="clear"/>
-        </w:rPr>
-      </w:pPr>
-      <w:r>
-        <w:rPr>
-          <w:color w:val="000000"/>
-          <w:shd w:fill="FFFF00" w:val="clear"/>
-        </w:rPr>
-        <w:t xml:space="preserve"> </w:t>
+        </w:rPr>
+      </w:pPr>
+      <w:r>
+        <w:rPr>
+          <w:color w:val="000000"/>
+          <w:shd w:fill="auto" w:val="clear"/>
+        </w:rPr>
+        <w:tab/>
+        <w:t xml:space="preserve">5 to  32 decoder because you need 32 inputs to enable writing to the 32 32-bit registers. </w:t>
       </w:r>
     </w:p>
     <w:p>
@@ -371,6 +395,52 @@
           <w:color w:val="000000"/>
           <w:shd w:fill="FFFF00" w:val="clear"/>
         </w:rPr>
+        <w:drawing>
+          <wp:anchor behindDoc="0" distT="0" distB="0" distL="0" distR="0" simplePos="0" locked="0" layoutInCell="0" allowOverlap="1" relativeHeight="3">
+            <wp:simplePos x="0" y="0"/>
+            <wp:positionH relativeFrom="column">
+              <wp:align>center</wp:align>
+            </wp:positionH>
+            <wp:positionV relativeFrom="paragraph">
+              <wp:posOffset>635</wp:posOffset>
+            </wp:positionV>
+            <wp:extent cx="7486650" cy="931545"/>
+            <wp:effectExtent l="0" t="0" r="0" b="0"/>
+            <wp:wrapSquare wrapText="largest"/>
+            <wp:docPr id="2" name="Image2" descr="" title=""/>
+            <wp:cNvGraphicFramePr>
+              <a:graphicFrameLocks xmlns:a="http://schemas.openxmlformats.org/drawingml/2006/main" noChangeAspect="1"/>
+            </wp:cNvGraphicFramePr>
+            <a:graphic xmlns:a="http://schemas.openxmlformats.org/drawingml/2006/main">
+              <a:graphicData uri="http://schemas.openxmlformats.org/drawingml/2006/picture">
+                <pic:pic xmlns:pic="http://schemas.openxmlformats.org/drawingml/2006/picture">
+                  <pic:nvPicPr>
+                    <pic:cNvPr id="2" name="Image2" descr="" title=""/>
+                    <pic:cNvPicPr>
+                      <a:picLocks noChangeAspect="1" noChangeArrowheads="1"/>
+                    </pic:cNvPicPr>
+                  </pic:nvPicPr>
+                  <pic:blipFill>
+                    <a:blip r:embed="rId3"/>
+                    <a:stretch>
+                      <a:fillRect/>
+                    </a:stretch>
+                  </pic:blipFill>
+                  <pic:spPr bwMode="auto">
+                    <a:xfrm>
+                      <a:off x="0" y="0"/>
+                      <a:ext cx="7486650" cy="931545"/>
+                    </a:xfrm>
+                    <a:prstGeom prst="rect">
+                      <a:avLst/>
+                    </a:prstGeom>
+                    <a:noFill/>
+                  </pic:spPr>
+                </pic:pic>
+              </a:graphicData>
+            </a:graphic>
+          </wp:anchor>
+        </w:drawing>
       </w:r>
     </w:p>
     <w:p>
@@ -437,6 +507,52 @@
           <w:color w:val="000000"/>
           <w:shd w:fill="FFFF00" w:val="clear"/>
         </w:rPr>
+        <w:drawing>
+          <wp:anchor behindDoc="0" distT="0" distB="0" distL="0" distR="0" simplePos="0" locked="0" layoutInCell="0" allowOverlap="1" relativeHeight="4">
+            <wp:simplePos x="0" y="0"/>
+            <wp:positionH relativeFrom="column">
+              <wp:align>center</wp:align>
+            </wp:positionH>
+            <wp:positionV relativeFrom="paragraph">
+              <wp:posOffset>635</wp:posOffset>
+            </wp:positionV>
+            <wp:extent cx="7200900" cy="944880"/>
+            <wp:effectExtent l="0" t="0" r="0" b="0"/>
+            <wp:wrapSquare wrapText="largest"/>
+            <wp:docPr id="3" name="Image3" descr="" title=""/>
+            <wp:cNvGraphicFramePr>
+              <a:graphicFrameLocks xmlns:a="http://schemas.openxmlformats.org/drawingml/2006/main" noChangeAspect="1"/>
+            </wp:cNvGraphicFramePr>
+            <a:graphic xmlns:a="http://schemas.openxmlformats.org/drawingml/2006/main">
+              <a:graphicData uri="http://schemas.openxmlformats.org/drawingml/2006/picture">
+                <pic:pic xmlns:pic="http://schemas.openxmlformats.org/drawingml/2006/picture">
+                  <pic:nvPicPr>
+                    <pic:cNvPr id="3" name="Image3" descr="" title=""/>
+                    <pic:cNvPicPr>
+                      <a:picLocks noChangeAspect="1" noChangeArrowheads="1"/>
+                    </pic:cNvPicPr>
+                  </pic:nvPicPr>
+                  <pic:blipFill>
+                    <a:blip r:embed="rId4"/>
+                    <a:stretch>
+                      <a:fillRect/>
+                    </a:stretch>
+                  </pic:blipFill>
+                  <pic:spPr bwMode="auto">
+                    <a:xfrm>
+                      <a:off x="0" y="0"/>
+                      <a:ext cx="7200900" cy="944880"/>
+                    </a:xfrm>
+                    <a:prstGeom prst="rect">
+                      <a:avLst/>
+                    </a:prstGeom>
+                    <a:noFill/>
+                  </pic:spPr>
+                </pic:pic>
+              </a:graphicData>
+            </a:graphic>
+          </wp:anchor>
+        </w:drawing>
       </w:r>
     </w:p>
     <w:p>
@@ -1286,6 +1402,7 @@
     <w:qFormat/>
     <w:pPr>
       <w:widowControl/>
+      <w:suppressAutoHyphens w:val="true"/>
       <w:bidi w:val="0"/>
       <w:spacing w:before="0" w:after="0"/>
       <w:jc w:val="start"/>

</xml_diff>